<commit_message>
update homework doc assignments
</commit_message>
<xml_diff>
--- a/1.IntroductionToJava/1. Introduction-to-Java-Homework.docx
+++ b/1.IntroductionToJava/1. Introduction-to-Java-Homework.docx
@@ -1043,16 +1043,7 @@
           <w:color w:val="FF0000"/>
           <w:lang w:val="en-US"/>
         </w:rPr>
-        <w:t xml:space="preserve"> and check whe</w:t>
-      </w:r>
-      <w:bookmarkStart w:id="0" w:name="_GoBack"/>
-      <w:bookmarkEnd w:id="0"/>
-      <w:r>
-        <w:rPr>
-          <w:color w:val="FF0000"/>
-          <w:lang w:val="en-US"/>
-        </w:rPr>
-        <w:t xml:space="preserve">ther it works correctly. Submit the console commands you have used to compile and run the program as part of your homework in a text file </w:t>
+        <w:t xml:space="preserve"> and check whether it works correctly. Submit the console commands you have used to compile and run the program as part of your homework in a text file </w:t>
       </w:r>
       <w:r>
         <w:rPr>
@@ -1080,19 +1071,27 @@
     <w:p>
       <w:pPr>
         <w:pStyle w:val="3"/>
-      </w:pPr>
-      <w:r>
+        <w:rPr>
+          <w:color w:val="FF0000"/>
+        </w:rPr>
+      </w:pPr>
+      <w:r>
+        <w:rPr>
+          <w:color w:val="FF0000"/>
+        </w:rPr>
         <w:t>* Sort Array of Strings</w:t>
       </w:r>
     </w:p>
     <w:p>
       <w:pPr>
         <w:rPr>
-          <w:lang w:val="en-US"/>
-        </w:rPr>
-      </w:pPr>
-      <w:r>
-        <w:rPr>
+          <w:color w:val="FF0000"/>
+          <w:lang w:val="en-US"/>
+        </w:rPr>
+      </w:pPr>
+      <w:r>
+        <w:rPr>
+          <w:color w:val="FF0000"/>
           <w:lang w:val="en-US"/>
         </w:rPr>
         <w:t xml:space="preserve">Write a program that enters from the console </w:t>
@@ -1100,12 +1099,14 @@
       <w:r>
         <w:rPr>
           <w:b/>
+          <w:color w:val="FF0000"/>
           <w:lang w:val="en-US"/>
         </w:rPr>
         <w:t>number n</w:t>
       </w:r>
       <w:r>
         <w:rPr>
+          <w:color w:val="FF0000"/>
           <w:lang w:val="en-US"/>
         </w:rPr>
         <w:t xml:space="preserve"> and </w:t>
@@ -1113,12 +1114,14 @@
       <w:r>
         <w:rPr>
           <w:b/>
+          <w:color w:val="FF0000"/>
           <w:lang w:val="en-US"/>
         </w:rPr>
         <w:t>n strings</w:t>
       </w:r>
       <w:r>
         <w:rPr>
+          <w:color w:val="FF0000"/>
           <w:lang w:val="en-US"/>
         </w:rPr>
         <w:t xml:space="preserve">, then sorts them alphabetically and prints them. </w:t>
@@ -1126,6 +1129,7 @@
       <w:r>
         <w:rPr>
           <w:b/>
+          <w:color w:val="FF0000"/>
           <w:u w:val="single"/>
           <w:lang w:val="en-US"/>
         </w:rPr>
@@ -1133,6 +1137,7 @@
       </w:r>
       <w:r>
         <w:rPr>
+          <w:color w:val="FF0000"/>
           <w:lang w:val="en-US"/>
         </w:rPr>
         <w:t xml:space="preserve"> Note: you might need to learn how to use loops and arrays in Java (search in Internet). Examples:</w:t>
@@ -1176,12 +1181,14 @@
               <w:jc w:val="center"/>
               <w:rPr>
                 <w:b/>
+                <w:color w:val="FF0000"/>
                 <w:lang w:val="en-US"/>
               </w:rPr>
             </w:pPr>
             <w:r>
               <w:rPr>
                 <w:b/>
+                <w:color w:val="FF0000"/>
                 <w:lang w:val="en-US"/>
               </w:rPr>
               <w:t>Input</w:t>
@@ -1200,12 +1207,14 @@
               <w:jc w:val="center"/>
               <w:rPr>
                 <w:b/>
+                <w:color w:val="FF0000"/>
                 <w:lang w:val="en-US"/>
               </w:rPr>
             </w:pPr>
             <w:r>
               <w:rPr>
                 <w:b/>
+                <w:color w:val="FF0000"/>
                 <w:lang w:val="en-US"/>
               </w:rPr>
               <w:t>Output</w:t>
@@ -1224,12 +1233,14 @@
               <w:spacing w:after="0" w:line="240" w:lineRule="auto"/>
               <w:rPr>
                 <w:rFonts w:ascii="Consolas" w:hAnsi="Consolas" w:cs="Consolas"/>
+                <w:color w:val="FF0000"/>
                 <w:lang w:val="en-US"/>
               </w:rPr>
             </w:pPr>
             <w:r>
               <w:rPr>
                 <w:rFonts w:ascii="Consolas" w:hAnsi="Consolas" w:cs="Consolas"/>
+                <w:color w:val="FF0000"/>
                 <w:lang w:val="en-US"/>
               </w:rPr>
               <w:t>5</w:t>
@@ -1240,12 +1251,14 @@
               <w:spacing w:before="60" w:after="0" w:line="240" w:lineRule="auto"/>
               <w:rPr>
                 <w:rFonts w:ascii="Consolas" w:hAnsi="Consolas" w:cs="Consolas"/>
+                <w:color w:val="FF0000"/>
                 <w:lang w:val="en-US"/>
               </w:rPr>
             </w:pPr>
             <w:r>
               <w:rPr>
                 <w:rFonts w:ascii="Consolas" w:hAnsi="Consolas" w:cs="Consolas"/>
+                <w:color w:val="FF0000"/>
                 <w:lang w:val="en-US"/>
               </w:rPr>
               <w:t>Sofia</w:t>
@@ -1256,12 +1269,14 @@
               <w:spacing w:after="0" w:line="240" w:lineRule="auto"/>
               <w:rPr>
                 <w:rFonts w:ascii="Consolas" w:hAnsi="Consolas" w:cs="Consolas"/>
+                <w:color w:val="FF0000"/>
                 <w:lang w:val="en-US"/>
               </w:rPr>
             </w:pPr>
             <w:r>
               <w:rPr>
                 <w:rFonts w:ascii="Consolas" w:hAnsi="Consolas" w:cs="Consolas"/>
+                <w:color w:val="FF0000"/>
                 <w:lang w:val="en-US"/>
               </w:rPr>
               <w:t>Plovdiv</w:t>
@@ -1272,12 +1287,14 @@
               <w:spacing w:after="0" w:line="240" w:lineRule="auto"/>
               <w:rPr>
                 <w:rFonts w:ascii="Consolas" w:hAnsi="Consolas" w:cs="Consolas"/>
+                <w:color w:val="FF0000"/>
                 <w:lang w:val="en-US"/>
               </w:rPr>
             </w:pPr>
             <w:r>
               <w:rPr>
                 <w:rFonts w:ascii="Consolas" w:hAnsi="Consolas" w:cs="Consolas"/>
+                <w:color w:val="FF0000"/>
                 <w:lang w:val="en-US"/>
               </w:rPr>
               <w:t>Varna</w:t>
@@ -1288,12 +1305,14 @@
               <w:spacing w:after="0" w:line="240" w:lineRule="auto"/>
               <w:rPr>
                 <w:rFonts w:ascii="Consolas" w:hAnsi="Consolas" w:cs="Consolas"/>
+                <w:color w:val="FF0000"/>
                 <w:lang w:val="en-US"/>
               </w:rPr>
             </w:pPr>
             <w:r>
               <w:rPr>
                 <w:rFonts w:ascii="Consolas" w:hAnsi="Consolas" w:cs="Consolas"/>
+                <w:color w:val="FF0000"/>
                 <w:lang w:val="en-US"/>
               </w:rPr>
               <w:t>Pleven</w:t>
@@ -1304,12 +1323,14 @@
               <w:spacing w:after="0" w:line="240" w:lineRule="auto"/>
               <w:rPr>
                 <w:rFonts w:ascii="Consolas" w:hAnsi="Consolas" w:cs="Consolas"/>
+                <w:color w:val="FF0000"/>
                 <w:lang w:val="en-US"/>
               </w:rPr>
             </w:pPr>
             <w:r>
               <w:rPr>
                 <w:rFonts w:ascii="Consolas" w:hAnsi="Consolas" w:cs="Consolas"/>
+                <w:color w:val="FF0000"/>
                 <w:lang w:val="en-US"/>
               </w:rPr>
               <w:t>Bourgas</w:t>
@@ -1326,12 +1347,14 @@
               <w:spacing w:after="0" w:line="240" w:lineRule="auto"/>
               <w:rPr>
                 <w:rFonts w:ascii="Consolas" w:hAnsi="Consolas" w:cs="Consolas"/>
+                <w:color w:val="FF0000"/>
                 <w:lang w:val="en-US"/>
               </w:rPr>
             </w:pPr>
             <w:r>
               <w:rPr>
                 <w:rFonts w:ascii="Consolas" w:hAnsi="Consolas" w:cs="Consolas"/>
+                <w:color w:val="FF0000"/>
                 <w:lang w:val="en-US"/>
               </w:rPr>
               <w:t>Bourgas</w:t>
@@ -1342,12 +1365,14 @@
               <w:spacing w:after="0" w:line="240" w:lineRule="auto"/>
               <w:rPr>
                 <w:rFonts w:ascii="Consolas" w:hAnsi="Consolas" w:cs="Consolas"/>
+                <w:color w:val="FF0000"/>
                 <w:lang w:val="en-US"/>
               </w:rPr>
             </w:pPr>
             <w:r>
               <w:rPr>
                 <w:rFonts w:ascii="Consolas" w:hAnsi="Consolas" w:cs="Consolas"/>
+                <w:color w:val="FF0000"/>
                 <w:lang w:val="en-US"/>
               </w:rPr>
               <w:t>Pleven</w:t>
@@ -1358,12 +1383,14 @@
               <w:spacing w:after="0" w:line="240" w:lineRule="auto"/>
               <w:rPr>
                 <w:rFonts w:ascii="Consolas" w:hAnsi="Consolas" w:cs="Consolas"/>
+                <w:color w:val="FF0000"/>
                 <w:lang w:val="en-US"/>
               </w:rPr>
             </w:pPr>
             <w:r>
               <w:rPr>
                 <w:rFonts w:ascii="Consolas" w:hAnsi="Consolas" w:cs="Consolas"/>
+                <w:color w:val="FF0000"/>
                 <w:lang w:val="en-US"/>
               </w:rPr>
               <w:t>Plovdiv</w:t>
@@ -1374,12 +1401,14 @@
               <w:spacing w:after="0" w:line="240" w:lineRule="auto"/>
               <w:rPr>
                 <w:rFonts w:ascii="Consolas" w:hAnsi="Consolas" w:cs="Consolas"/>
+                <w:color w:val="FF0000"/>
                 <w:lang w:val="en-US"/>
               </w:rPr>
             </w:pPr>
             <w:r>
               <w:rPr>
                 <w:rFonts w:ascii="Consolas" w:hAnsi="Consolas" w:cs="Consolas"/>
+                <w:color w:val="FF0000"/>
                 <w:lang w:val="en-US"/>
               </w:rPr>
               <w:t>Sofia</w:t>
@@ -1390,12 +1419,14 @@
               <w:spacing w:after="0" w:line="240" w:lineRule="auto"/>
               <w:rPr>
                 <w:rFonts w:ascii="Consolas" w:hAnsi="Consolas" w:cs="Consolas"/>
+                <w:color w:val="FF0000"/>
                 <w:lang w:val="en-US"/>
               </w:rPr>
             </w:pPr>
             <w:r>
               <w:rPr>
                 <w:rFonts w:ascii="Consolas" w:hAnsi="Consolas" w:cs="Consolas"/>
+                <w:color w:val="FF0000"/>
                 <w:lang w:val="en-US"/>
               </w:rPr>
               <w:t>Varna</w:t>
@@ -2339,7 +2370,7 @@
     </w:pPr>
     <w:r>
       <w:rPr>
-        <w:rFonts w:ascii="Calibri" w:hAnsi="Calibri" w:eastAsia="Calibri"/>
+        <w:rFonts w:ascii="Calibri" w:hAnsi="Calibri" w:eastAsia="Calibri" w:cs="Times New Roman"/>
         <w:sz w:val="22"/>
         <w:szCs w:val="22"/>
         <w:lang w:val="en-US" w:eastAsia="en-US" w:bidi="ar-SA"/>
@@ -2371,7 +2402,7 @@
     </w:r>
     <w:r>
       <w:rPr>
-        <w:rFonts w:ascii="Calibri" w:hAnsi="Calibri" w:eastAsia="Calibri"/>
+        <w:rFonts w:ascii="Calibri" w:hAnsi="Calibri" w:eastAsia="Calibri" w:cs="Times New Roman"/>
         <w:sz w:val="22"/>
         <w:szCs w:val="22"/>
         <w:lang w:val="en-US" w:eastAsia="en-US" w:bidi="ar-SA"/>
@@ -2596,7 +2627,7 @@
                 </w:pPr>
                 <w:r>
                   <w:rPr>
-                    <w:rFonts w:ascii="Calibri" w:hAnsi="Calibri" w:eastAsia="Calibri"/>
+                    <w:rFonts w:ascii="Calibri" w:hAnsi="Calibri" w:eastAsia="Calibri" w:cs="Times New Roman"/>
                     <w:sz w:val="20"/>
                     <w:szCs w:val="20"/>
                     <w:lang w:val="en-US" w:eastAsia="en-US" w:bidi="ar-SA"/>
@@ -2621,7 +2652,7 @@
                 </w:r>
                 <w:r>
                   <w:rPr>
-                    <w:rFonts w:ascii="Calibri" w:hAnsi="Calibri" w:eastAsia="Calibri"/>
+                    <w:rFonts w:ascii="Calibri" w:hAnsi="Calibri" w:eastAsia="Calibri" w:cs="Times New Roman"/>
                     <w:sz w:val="20"/>
                     <w:szCs w:val="20"/>
                     <w:lang w:val="en-US" w:eastAsia="en-US" w:bidi="ar-SA"/>
@@ -2646,7 +2677,7 @@
                 </w:r>
                 <w:r>
                   <w:rPr>
-                    <w:rFonts w:ascii="Calibri" w:hAnsi="Calibri" w:eastAsia="Calibri"/>
+                    <w:rFonts w:ascii="Calibri" w:hAnsi="Calibri" w:eastAsia="Calibri" w:cs="Times New Roman"/>
                     <w:sz w:val="20"/>
                     <w:szCs w:val="20"/>
                     <w:lang w:val="en-US" w:eastAsia="en-US" w:bidi="ar-SA"/>
@@ -2671,7 +2702,7 @@
                 </w:r>
                 <w:r>
                   <w:rPr>
-                    <w:rFonts w:ascii="Calibri" w:hAnsi="Calibri" w:eastAsia="Calibri"/>
+                    <w:rFonts w:ascii="Calibri" w:hAnsi="Calibri" w:eastAsia="Calibri" w:cs="Times New Roman"/>
                     <w:sz w:val="20"/>
                     <w:szCs w:val="20"/>
                     <w:lang w:val="en-US" w:eastAsia="en-US" w:bidi="ar-SA"/>
@@ -2696,7 +2727,7 @@
                 </w:r>
                 <w:r>
                   <w:rPr>
-                    <w:rFonts w:ascii="Calibri" w:hAnsi="Calibri" w:eastAsia="Calibri"/>
+                    <w:rFonts w:ascii="Calibri" w:hAnsi="Calibri" w:eastAsia="Calibri" w:cs="Times New Roman"/>
                     <w:sz w:val="20"/>
                     <w:szCs w:val="20"/>
                     <w:lang w:val="en-US" w:eastAsia="en-US" w:bidi="ar-SA"/>
@@ -2721,7 +2752,7 @@
                 </w:r>
                 <w:r>
                   <w:rPr>
-                    <w:rFonts w:ascii="Calibri" w:hAnsi="Calibri" w:eastAsia="Calibri"/>
+                    <w:rFonts w:ascii="Calibri" w:hAnsi="Calibri" w:eastAsia="Calibri" w:cs="Times New Roman"/>
                     <w:sz w:val="20"/>
                     <w:szCs w:val="20"/>
                     <w:lang w:val="en-US" w:eastAsia="en-US" w:bidi="ar-SA"/>
@@ -2746,7 +2777,7 @@
                 </w:r>
                 <w:r>
                   <w:rPr>
-                    <w:rFonts w:ascii="Calibri" w:hAnsi="Calibri" w:eastAsia="Calibri"/>
+                    <w:rFonts w:ascii="Calibri" w:hAnsi="Calibri" w:eastAsia="Calibri" w:cs="Times New Roman"/>
                     <w:sz w:val="20"/>
                     <w:szCs w:val="20"/>
                     <w:lang w:val="en-US" w:eastAsia="en-US" w:bidi="ar-SA"/>
@@ -2771,7 +2802,7 @@
                 </w:r>
                 <w:r>
                   <w:rPr>
-                    <w:rFonts w:ascii="Calibri" w:hAnsi="Calibri" w:eastAsia="Calibri"/>
+                    <w:rFonts w:ascii="Calibri" w:hAnsi="Calibri" w:eastAsia="Calibri" w:cs="Times New Roman"/>
                     <w:sz w:val="20"/>
                     <w:szCs w:val="20"/>
                     <w:lang w:val="en-US" w:eastAsia="en-US" w:bidi="ar-SA"/>
@@ -2796,7 +2827,7 @@
                 </w:r>
                 <w:r>
                   <w:rPr>
-                    <w:rFonts w:ascii="Calibri" w:hAnsi="Calibri" w:eastAsia="Calibri"/>
+                    <w:rFonts w:ascii="Calibri" w:hAnsi="Calibri" w:eastAsia="Calibri" w:cs="Times New Roman"/>
                     <w:sz w:val="20"/>
                     <w:szCs w:val="20"/>
                     <w:lang w:val="en-US" w:eastAsia="en-US" w:bidi="ar-SA"/>
@@ -2821,7 +2852,7 @@
                 </w:r>
                 <w:r>
                   <w:rPr>
-                    <w:rFonts w:ascii="Calibri" w:hAnsi="Calibri" w:eastAsia="Calibri"/>
+                    <w:rFonts w:ascii="Calibri" w:hAnsi="Calibri" w:eastAsia="Calibri" w:cs="Times New Roman"/>
                     <w:sz w:val="20"/>
                     <w:szCs w:val="20"/>
                     <w:lang w:val="en-US" w:eastAsia="en-US" w:bidi="ar-SA"/>
@@ -2845,7 +2876,7 @@
     </w:r>
     <w:r>
       <w:rPr>
-        <w:rFonts w:ascii="Calibri" w:hAnsi="Calibri" w:eastAsia="Calibri"/>
+        <w:rFonts w:ascii="Calibri" w:hAnsi="Calibri" w:eastAsia="Calibri" w:cs="Times New Roman"/>
         <w:sz w:val="22"/>
         <w:szCs w:val="22"/>
         <w:lang w:val="en-US" w:eastAsia="en-US" w:bidi="ar-SA"/>
@@ -2861,7 +2892,7 @@
     </w:r>
     <w:r>
       <w:rPr>
-        <w:rFonts w:ascii="Calibri" w:hAnsi="Calibri" w:eastAsia="Calibri"/>
+        <w:rFonts w:ascii="Calibri" w:hAnsi="Calibri" w:eastAsia="Calibri" w:cs="Times New Roman"/>
         <w:sz w:val="22"/>
         <w:szCs w:val="22"/>
         <w:lang w:val="en-US" w:eastAsia="en-US" w:bidi="ar-SA"/>
@@ -2879,7 +2910,7 @@
                 </w:pPr>
                 <w:r>
                   <w:rPr>
-                    <w:rFonts w:ascii="Calibri" w:hAnsi="Calibri" w:eastAsia="Calibri"/>
+                    <w:rFonts w:ascii="Calibri" w:hAnsi="Calibri" w:eastAsia="Calibri" w:cs="Times New Roman"/>
                     <w:sz w:val="20"/>
                     <w:szCs w:val="20"/>
                     <w:lang w:val="en-US" w:eastAsia="en-US" w:bidi="ar-SA"/>
@@ -2918,6 +2949,96 @@
 
 <file path=word/numbering.xml><?xml version="1.0" encoding="utf-8"?>
 <w:numbering xmlns:wpc="http://schemas.microsoft.com/office/word/2010/wordprocessingCanvas" xmlns:mc="http://schemas.openxmlformats.org/markup-compatibility/2006" xmlns:o="urn:schemas-microsoft-com:office:office" xmlns:r="http://schemas.openxmlformats.org/officeDocument/2006/relationships" xmlns:m="http://schemas.openxmlformats.org/officeDocument/2006/math" xmlns:v="urn:schemas-microsoft-com:vml" xmlns:wp14="http://schemas.microsoft.com/office/word/2010/wordprocessingDrawing" xmlns:wp="http://schemas.openxmlformats.org/drawingml/2006/wordprocessingDrawing" xmlns:w10="urn:schemas-microsoft-com:office:word" xmlns:w="http://schemas.openxmlformats.org/wordprocessingml/2006/main" xmlns:w14="http://schemas.microsoft.com/office/word/2010/wordml" xmlns:wpg="http://schemas.microsoft.com/office/word/2010/wordprocessingGroup" xmlns:wpi="http://schemas.microsoft.com/office/word/2010/wordprocessingInk" xmlns:wne="http://schemas.microsoft.com/office/word/2006/wordml" xmlns:wps="http://schemas.microsoft.com/office/word/2010/wordprocessingShape" mc:Ignorable="w14 wp14">
+  <w:abstractNum w:abstractNumId="665983497">
+    <w:nsid w:val="27B21A09"/>
+    <w:multiLevelType w:val="multilevel"/>
+    <w:tmpl w:val="27B21A09"/>
+    <w:lvl w:ilvl="0" w:tentative="1">
+      <w:start w:val="1"/>
+      <w:numFmt w:val="decimal"/>
+      <w:pStyle w:val="3"/>
+      <w:lvlText w:val="Problem %1."/>
+      <w:lvlJc w:val="left"/>
+      <w:pPr>
+        <w:ind w:left="1800" w:hanging="360"/>
+      </w:pPr>
+      <w:rPr>
+        <w:rFonts w:hint="default"/>
+      </w:rPr>
+    </w:lvl>
+    <w:lvl w:ilvl="1" w:tentative="1">
+      <w:start w:val="1"/>
+      <w:numFmt w:val="lowerLetter"/>
+      <w:lvlText w:val="%2."/>
+      <w:lvlJc w:val="left"/>
+      <w:pPr>
+        <w:ind w:left="2520" w:hanging="360"/>
+      </w:pPr>
+    </w:lvl>
+    <w:lvl w:ilvl="2" w:tentative="1">
+      <w:start w:val="1"/>
+      <w:numFmt w:val="lowerRoman"/>
+      <w:lvlText w:val="%3."/>
+      <w:lvlJc w:val="right"/>
+      <w:pPr>
+        <w:ind w:left="3240" w:hanging="180"/>
+      </w:pPr>
+    </w:lvl>
+    <w:lvl w:ilvl="3" w:tentative="1">
+      <w:start w:val="1"/>
+      <w:numFmt w:val="decimal"/>
+      <w:lvlText w:val="%4."/>
+      <w:lvlJc w:val="left"/>
+      <w:pPr>
+        <w:ind w:left="3960" w:hanging="360"/>
+      </w:pPr>
+    </w:lvl>
+    <w:lvl w:ilvl="4" w:tentative="1">
+      <w:start w:val="1"/>
+      <w:numFmt w:val="lowerLetter"/>
+      <w:lvlText w:val="%5."/>
+      <w:lvlJc w:val="left"/>
+      <w:pPr>
+        <w:ind w:left="4680" w:hanging="360"/>
+      </w:pPr>
+    </w:lvl>
+    <w:lvl w:ilvl="5" w:tentative="1">
+      <w:start w:val="1"/>
+      <w:numFmt w:val="lowerRoman"/>
+      <w:lvlText w:val="%6."/>
+      <w:lvlJc w:val="right"/>
+      <w:pPr>
+        <w:ind w:left="5400" w:hanging="180"/>
+      </w:pPr>
+    </w:lvl>
+    <w:lvl w:ilvl="6" w:tentative="1">
+      <w:start w:val="1"/>
+      <w:numFmt w:val="decimal"/>
+      <w:lvlText w:val="%7."/>
+      <w:lvlJc w:val="left"/>
+      <w:pPr>
+        <w:ind w:left="6120" w:hanging="360"/>
+      </w:pPr>
+    </w:lvl>
+    <w:lvl w:ilvl="7" w:tentative="1">
+      <w:start w:val="1"/>
+      <w:numFmt w:val="lowerLetter"/>
+      <w:lvlText w:val="%8."/>
+      <w:lvlJc w:val="left"/>
+      <w:pPr>
+        <w:ind w:left="6840" w:hanging="360"/>
+      </w:pPr>
+    </w:lvl>
+    <w:lvl w:ilvl="8" w:tentative="1">
+      <w:start w:val="1"/>
+      <w:numFmt w:val="lowerRoman"/>
+      <w:lvlText w:val="%9."/>
+      <w:lvlJc w:val="right"/>
+      <w:pPr>
+        <w:ind w:left="7560" w:hanging="180"/>
+      </w:pPr>
+    </w:lvl>
+  </w:abstractNum>
   <w:abstractNum w:abstractNumId="1082991488">
     <w:nsid w:val="408D2380"/>
     <w:multiLevelType w:val="multilevel"/>
@@ -3114,96 +3235,6 @@
       <w:lvlJc w:val="right"/>
       <w:pPr>
         <w:ind w:left="6480" w:hanging="180"/>
-      </w:pPr>
-    </w:lvl>
-  </w:abstractNum>
-  <w:abstractNum w:abstractNumId="665983497">
-    <w:nsid w:val="27B21A09"/>
-    <w:multiLevelType w:val="multilevel"/>
-    <w:tmpl w:val="27B21A09"/>
-    <w:lvl w:ilvl="0" w:tentative="1">
-      <w:start w:val="1"/>
-      <w:numFmt w:val="decimal"/>
-      <w:pStyle w:val="3"/>
-      <w:lvlText w:val="Problem %1."/>
-      <w:lvlJc w:val="left"/>
-      <w:pPr>
-        <w:ind w:left="1800" w:hanging="360"/>
-      </w:pPr>
-      <w:rPr>
-        <w:rFonts w:hint="default"/>
-      </w:rPr>
-    </w:lvl>
-    <w:lvl w:ilvl="1" w:tentative="1">
-      <w:start w:val="1"/>
-      <w:numFmt w:val="lowerLetter"/>
-      <w:lvlText w:val="%2."/>
-      <w:lvlJc w:val="left"/>
-      <w:pPr>
-        <w:ind w:left="2520" w:hanging="360"/>
-      </w:pPr>
-    </w:lvl>
-    <w:lvl w:ilvl="2" w:tentative="1">
-      <w:start w:val="1"/>
-      <w:numFmt w:val="lowerRoman"/>
-      <w:lvlText w:val="%3."/>
-      <w:lvlJc w:val="right"/>
-      <w:pPr>
-        <w:ind w:left="3240" w:hanging="180"/>
-      </w:pPr>
-    </w:lvl>
-    <w:lvl w:ilvl="3" w:tentative="1">
-      <w:start w:val="1"/>
-      <w:numFmt w:val="decimal"/>
-      <w:lvlText w:val="%4."/>
-      <w:lvlJc w:val="left"/>
-      <w:pPr>
-        <w:ind w:left="3960" w:hanging="360"/>
-      </w:pPr>
-    </w:lvl>
-    <w:lvl w:ilvl="4" w:tentative="1">
-      <w:start w:val="1"/>
-      <w:numFmt w:val="lowerLetter"/>
-      <w:lvlText w:val="%5."/>
-      <w:lvlJc w:val="left"/>
-      <w:pPr>
-        <w:ind w:left="4680" w:hanging="360"/>
-      </w:pPr>
-    </w:lvl>
-    <w:lvl w:ilvl="5" w:tentative="1">
-      <w:start w:val="1"/>
-      <w:numFmt w:val="lowerRoman"/>
-      <w:lvlText w:val="%6."/>
-      <w:lvlJc w:val="right"/>
-      <w:pPr>
-        <w:ind w:left="5400" w:hanging="180"/>
-      </w:pPr>
-    </w:lvl>
-    <w:lvl w:ilvl="6" w:tentative="1">
-      <w:start w:val="1"/>
-      <w:numFmt w:val="decimal"/>
-      <w:lvlText w:val="%7."/>
-      <w:lvlJc w:val="left"/>
-      <w:pPr>
-        <w:ind w:left="6120" w:hanging="360"/>
-      </w:pPr>
-    </w:lvl>
-    <w:lvl w:ilvl="7" w:tentative="1">
-      <w:start w:val="1"/>
-      <w:numFmt w:val="lowerLetter"/>
-      <w:lvlText w:val="%8."/>
-      <w:lvlJc w:val="left"/>
-      <w:pPr>
-        <w:ind w:left="6840" w:hanging="360"/>
-      </w:pPr>
-    </w:lvl>
-    <w:lvl w:ilvl="8" w:tentative="1">
-      <w:start w:val="1"/>
-      <w:numFmt w:val="lowerRoman"/>
-      <w:lvlText w:val="%9."/>
-      <w:lvlJc w:val="right"/>
-      <w:pPr>
-        <w:ind w:left="7560" w:hanging="180"/>
       </w:pPr>
     </w:lvl>
   </w:abstractNum>
@@ -3235,7 +3266,7 @@
     <w:lsdException w:qFormat="1" w:unhideWhenUsed="0" w:uiPriority="9" w:semiHidden="0" w:name="heading 2"/>
     <w:lsdException w:qFormat="1" w:uiPriority="9" w:semiHidden="0" w:name="heading 3"/>
     <w:lsdException w:qFormat="1" w:uiPriority="9" w:semiHidden="0" w:name="heading 4"/>
-    <w:lsdException w:qFormat="1" w:uiPriority="9" w:name="heading 5"/>
+    <w:lsdException w:qFormat="1" w:uiPriority="9" w:semiHidden="0" w:name="heading 5"/>
     <w:lsdException w:qFormat="1" w:uiPriority="9" w:name="heading 6"/>
     <w:lsdException w:qFormat="1" w:uiPriority="9" w:name="heading 7"/>
     <w:lsdException w:qFormat="1" w:uiPriority="9" w:name="heading 8"/>
@@ -3295,7 +3326,7 @@
     <w:lsdException w:unhideWhenUsed="0" w:uiPriority="10" w:semiHidden="0" w:name="Title"/>
     <w:lsdException w:uiPriority="0" w:name="Closing"/>
     <w:lsdException w:uiPriority="0" w:name="Signature"/>
-    <w:lsdException w:uiPriority="1" w:name="Default Paragraph Font"/>
+    <w:lsdException w:uiPriority="1" w:semiHidden="0" w:name="Default Paragraph Font"/>
     <w:lsdException w:uiPriority="0" w:name="Body Text"/>
     <w:lsdException w:uiPriority="0" w:name="Body Text Indent"/>
     <w:lsdException w:uiPriority="0" w:name="List Continue"/>
@@ -3316,13 +3347,13 @@
     <w:lsdException w:uiPriority="0" w:name="Body Text Indent 3"/>
     <w:lsdException w:uiPriority="0" w:name="Block Text"/>
     <w:lsdException w:uiPriority="99" w:semiHidden="0" w:name="Hyperlink"/>
-    <w:lsdException w:uiPriority="99" w:name="FollowedHyperlink"/>
+    <w:lsdException w:uiPriority="99" w:semiHidden="0" w:name="FollowedHyperlink"/>
     <w:lsdException w:qFormat="1" w:unhideWhenUsed="0" w:uiPriority="22" w:semiHidden="0" w:name="Strong"/>
     <w:lsdException w:unhideWhenUsed="0" w:uiPriority="20" w:semiHidden="0" w:name="Emphasis"/>
     <w:lsdException w:uiPriority="0" w:name="Document Map"/>
     <w:lsdException w:uiPriority="0" w:name="Plain Text"/>
     <w:lsdException w:uiPriority="0" w:name="E-mail Signature"/>
-    <w:lsdException w:uiPriority="99" w:name="Normal (Web)"/>
+    <w:lsdException w:uiPriority="99" w:semiHidden="0" w:name="Normal (Web)"/>
     <w:lsdException w:uiPriority="0" w:name="HTML Acronym"/>
     <w:lsdException w:uiPriority="0" w:name="HTML Address"/>
     <w:lsdException w:uiPriority="0" w:name="HTML Cite"/>
@@ -3333,7 +3364,7 @@
     <w:lsdException w:uiPriority="0" w:name="HTML Sample"/>
     <w:lsdException w:uiPriority="0" w:name="HTML Typewriter"/>
     <w:lsdException w:uiPriority="0" w:name="HTML Variable"/>
-    <w:lsdException w:uiPriority="99" w:name="Normal Table"/>
+    <w:lsdException w:uiPriority="99" w:semiHidden="0" w:name="Normal Table"/>
     <w:lsdException w:uiPriority="0" w:name="annotation subject"/>
     <w:lsdException w:uiPriority="0" w:name="Table Simple 1"/>
     <w:lsdException w:uiPriority="0" w:name="Table Simple 2"/>
@@ -3377,7 +3408,7 @@
     <w:lsdException w:uiPriority="0" w:name="Table Web 1"/>
     <w:lsdException w:uiPriority="0" w:name="Table Web 2"/>
     <w:lsdException w:uiPriority="0" w:name="Table Web 3"/>
-    <w:lsdException w:uiPriority="99" w:name="Balloon Text"/>
+    <w:lsdException w:uiPriority="99" w:semiHidden="0" w:name="Balloon Text"/>
     <w:lsdException w:unhideWhenUsed="0" w:uiPriority="59" w:semiHidden="0" w:name="Table Grid"/>
     <w:lsdException w:uiPriority="0" w:name="Table Theme"/>
     <w:lsdException w:unhideWhenUsed="0" w:uiPriority="60" w:semiHidden="0" w:name="Light Shading"/>
@@ -3487,7 +3518,7 @@
       <w:spacing w:after="200" w:line="276" w:lineRule="auto"/>
     </w:pPr>
     <w:rPr>
-      <w:rFonts w:ascii="Calibri" w:hAnsi="Calibri" w:eastAsia="Calibri"/>
+      <w:rFonts w:ascii="Calibri" w:hAnsi="Calibri" w:eastAsia="Calibri" w:cs="Times New Roman"/>
       <w:sz w:val="22"/>
       <w:szCs w:val="22"/>
       <w:lang w:val="bg-BG" w:eastAsia="en-US" w:bidi="ar-SA"/>
@@ -3738,6 +3769,9 @@
         <w:right w:w="108" w:type="dxa"/>
       </w:tblCellMar>
     </w:tblPr>
+    <w:tcPr>
+      <w:textDirection w:val="lrTb"/>
+    </w:tcPr>
   </w:style>
   <w:style w:type="paragraph" w:customStyle="1" w:styleId="17">
     <w:name w:val="List Paragraph"/>

</xml_diff>